<commit_message>
added algorithm.pdf and readme.txt
</commit_message>
<xml_diff>
--- a/hw5/write_up.docx
+++ b/hw5/write_up.docx
@@ -14,11 +14,28 @@
           <w:sz w:val="40"/>
           <w:szCs w:val="40"/>
         </w:rPr>
-        <w:t>Distributed Systems Assignment 5</w:t>
-      </w:r>
-    </w:p>
-    <w:p>
-      <w:pPr>
+        <w:t xml:space="preserve">Distributed Systems Assignment </w:t>
+      </w:r>
+      <w:r>
+        <w:rPr>
+          <w:sz w:val="40"/>
+          <w:szCs w:val="40"/>
+        </w:rPr>
+        <w:t xml:space="preserve"># </w:t>
+      </w:r>
+      <w:bookmarkStart w:id="0" w:name="_GoBack"/>
+      <w:bookmarkEnd w:id="0"/>
+      <w:r>
+        <w:rPr>
+          <w:sz w:val="40"/>
+          <w:szCs w:val="40"/>
+        </w:rPr>
+        <w:t>5</w:t>
+      </w:r>
+    </w:p>
+    <w:p>
+      <w:pPr>
+        <w:ind w:firstLine="360"/>
         <w:rPr>
           <w:sz w:val="36"/>
           <w:szCs w:val="36"/>
@@ -29,15 +46,31 @@
           <w:sz w:val="36"/>
           <w:szCs w:val="36"/>
         </w:rPr>
-        <w:t>James Reinke and Will Tachau</w:t>
-      </w:r>
-    </w:p>
-    <w:p>
-      <w:pPr>
+        <w:t xml:space="preserve">Authors:  </w:t>
+      </w:r>
+      <w:r>
         <w:rPr>
           <w:sz w:val="36"/>
           <w:szCs w:val="36"/>
         </w:rPr>
+        <w:t xml:space="preserve">James Reinke and Will </w:t>
+      </w:r>
+      <w:proofErr w:type="spellStart"/>
+      <w:r>
+        <w:rPr>
+          <w:sz w:val="36"/>
+          <w:szCs w:val="36"/>
+        </w:rPr>
+        <w:t>Tachau</w:t>
+      </w:r>
+      <w:proofErr w:type="spellEnd"/>
+    </w:p>
+    <w:p>
+      <w:pPr>
+        <w:rPr>
+          <w:sz w:val="36"/>
+          <w:szCs w:val="36"/>
+        </w:rPr>
       </w:pPr>
     </w:p>
     <w:p>
@@ -61,7 +94,15 @@
         </w:numPr>
       </w:pPr>
       <w:r>
-        <w:t>The algorithm we have implemented for saving this Peer to Peer network takes as simplistic of a model as possible.  Each node in our environment is represented by one non-storage process.  Each of these non-storage processes is responsible for storing the dictionaries of the node above them in sequential order.  This ensures that when a node goes down, those nodes are migrated to the new node that already holds their data.  This allows us to efficiently transfer the data back to the migrated storage processes</w:t>
+        <w:t xml:space="preserve">The algorithm we have implemented for saving this </w:t>
+      </w:r>
+      <w:proofErr w:type="gramStart"/>
+      <w:r>
+        <w:t>Peer to Peer</w:t>
+      </w:r>
+      <w:proofErr w:type="gramEnd"/>
+      <w:r>
+        <w:t xml:space="preserve"> network takes as simplistic of a model as possible.  Each node in our environment is represented by one non-storage process.  Each of these non-storage processes is responsible for storing the dictionaries of the node above them in sequential order.  This ensures that when a node goes down, those nodes are migrated to the new node that already holds their data.  This allows us to efficiently transfer the data back to the migrated storage processes</w:t>
       </w:r>
       <w:r>
         <w:t>.  When a node goes down our monitor warns us and we send a backup to be stored on the preceding node</w:t>
@@ -69,9 +110,11 @@
       <w:r>
         <w:t xml:space="preserve">.  Messages sent from this node can reach the preceding node in </w:t>
       </w:r>
+      <w:proofErr w:type="gramStart"/>
       <w:r>
         <w:t>O(</w:t>
       </w:r>
+      <w:proofErr w:type="gramEnd"/>
       <w:r>
         <w:t>log(2^m)</w:t>
       </w:r>
@@ -144,8 +187,13 @@
           <w:numId w:val="2"/>
         </w:numPr>
       </w:pPr>
-      <w:r>
-        <w:t>Has two listening states.  One for listening to the outside controller and other processes.  Another is a listener for the snapshot algorithm, where the process determines if it has collected the full snapshot or not.</w:t>
+      <w:proofErr w:type="gramStart"/>
+      <w:r>
+        <w:t>Has</w:t>
+      </w:r>
+      <w:proofErr w:type="gramEnd"/>
+      <w:r>
+        <w:t xml:space="preserve"> two listening states.  One for listening to the outside controller and other processes.  Another is a listener for the snapshot algorithm, where the process determines if it has collected the full snapshot or not.</w:t>
       </w:r>
     </w:p>
     <w:p>
@@ -169,7 +217,15 @@
         </w:numPr>
       </w:pPr>
       <w:r>
-        <w:t>Non-Storage processes store a backup of every single processes’ information located on the next node (ascending order by ID).  They can backup process data when deleted processes are migrated to the hosting node.  This allows for good locality of information.</w:t>
+        <w:t xml:space="preserve">Non-Storage processes store a backup of every single </w:t>
+      </w:r>
+      <w:proofErr w:type="gramStart"/>
+      <w:r>
+        <w:t>processes’</w:t>
+      </w:r>
+      <w:proofErr w:type="gramEnd"/>
+      <w:r>
+        <w:t xml:space="preserve"> information located on the next node (ascending order by ID).  They can backup process data when deleted processes are migrated to the hosting node.  This allows for good locality of information.</w:t>
       </w:r>
     </w:p>
     <w:p>
@@ -183,9 +239,569 @@
       <w:r>
         <w:t>Message Types</w:t>
       </w:r>
-      <w:bookmarkStart w:id="0" w:name="_GoBack"/>
-      <w:bookmarkEnd w:id="0"/>
-    </w:p>
+    </w:p>
+    <w:p>
+      <w:pPr>
+        <w:pStyle w:val="ListParagraph"/>
+        <w:numPr>
+          <w:ilvl w:val="1"/>
+          <w:numId w:val="2"/>
+        </w:numPr>
+      </w:pPr>
+      <w:r>
+        <w:t>Store</w:t>
+      </w:r>
+    </w:p>
+    <w:p>
+      <w:pPr>
+        <w:pStyle w:val="ListParagraph"/>
+        <w:numPr>
+          <w:ilvl w:val="2"/>
+          <w:numId w:val="2"/>
+        </w:numPr>
+      </w:pPr>
+      <w:r>
+        <w:t xml:space="preserve">Sent by the controller or another process to store a value in a given storage process.  When the storage process receives the </w:t>
+      </w:r>
+      <w:r>
+        <w:lastRenderedPageBreak/>
+        <w:t>message, it updates its list and sends a message with the old value to the PID of the controller that it has received and updated its memory.</w:t>
+      </w:r>
+      <w:r>
+        <w:t xml:space="preserve">  If it is not intended for the storage process, it passes it along.</w:t>
+      </w:r>
+    </w:p>
+    <w:p>
+      <w:pPr>
+        <w:pStyle w:val="ListParagraph"/>
+        <w:numPr>
+          <w:ilvl w:val="1"/>
+          <w:numId w:val="2"/>
+        </w:numPr>
+      </w:pPr>
+      <w:r>
+        <w:t>Backup</w:t>
+      </w:r>
+    </w:p>
+    <w:p>
+      <w:pPr>
+        <w:pStyle w:val="ListParagraph"/>
+        <w:numPr>
+          <w:ilvl w:val="2"/>
+          <w:numId w:val="2"/>
+        </w:numPr>
+      </w:pPr>
+      <w:r>
+        <w:t>Sent by a storage process after storing a new element into its dictionary.  It sends it to the</w:t>
+      </w:r>
+      <w:r>
+        <w:t xml:space="preserve"> storage process </w:t>
+      </w:r>
+      <w:proofErr w:type="gramStart"/>
+      <w:r>
+        <w:t>who</w:t>
+      </w:r>
+      <w:proofErr w:type="gramEnd"/>
+      <w:r>
+        <w:t>’s ID matches the number of the</w:t>
+      </w:r>
+      <w:r>
+        <w:t xml:space="preserve"> node it wants its information stored on, namely the node preceding it.</w:t>
+      </w:r>
+      <w:r>
+        <w:t xml:space="preserve">  When the correct storage process receives it, it then sends the information to the storage process (the node) for storage.  If a process receives this message that is it not intended for, it passes it along using our efficient chord message-passing algorithm.</w:t>
+      </w:r>
+    </w:p>
+    <w:p>
+      <w:pPr>
+        <w:pStyle w:val="ListParagraph"/>
+        <w:numPr>
+          <w:ilvl w:val="1"/>
+          <w:numId w:val="2"/>
+        </w:numPr>
+      </w:pPr>
+      <w:r>
+        <w:t>Retrieve</w:t>
+      </w:r>
+    </w:p>
+    <w:p>
+      <w:pPr>
+        <w:pStyle w:val="ListParagraph"/>
+        <w:numPr>
+          <w:ilvl w:val="2"/>
+          <w:numId w:val="2"/>
+        </w:numPr>
+      </w:pPr>
+      <w:r>
+        <w:t xml:space="preserve">Received by a storage process from the controller to send it a value.  It uses the hash function to find the storage process </w:t>
+      </w:r>
+      <w:proofErr w:type="gramStart"/>
+      <w:r>
+        <w:t>who</w:t>
+      </w:r>
+      <w:proofErr w:type="gramEnd"/>
+      <w:r>
+        <w:t xml:space="preserve"> has the key and value and forwards the message.  When that process gets the message, it sends the result to the controller.</w:t>
+      </w:r>
+    </w:p>
+    <w:p>
+      <w:pPr>
+        <w:pStyle w:val="ListParagraph"/>
+        <w:numPr>
+          <w:ilvl w:val="1"/>
+          <w:numId w:val="2"/>
+        </w:numPr>
+      </w:pPr>
+      <w:r>
+        <w:t>First key</w:t>
+      </w:r>
+    </w:p>
+    <w:p>
+      <w:pPr>
+        <w:pStyle w:val="ListParagraph"/>
+        <w:numPr>
+          <w:ilvl w:val="2"/>
+          <w:numId w:val="2"/>
+        </w:numPr>
+      </w:pPr>
+      <w:r>
+        <w:t xml:space="preserve">A storage process </w:t>
+      </w:r>
+      <w:proofErr w:type="gramStart"/>
+      <w:r>
+        <w:t>who</w:t>
+      </w:r>
+      <w:proofErr w:type="gramEnd"/>
+      <w:r>
+        <w:t xml:space="preserve"> receives this message enters a snapshot state, where it asks every other process to send the collector their first key in lexicographic order.  It then takes the first key from that collection</w:t>
+      </w:r>
+    </w:p>
+    <w:p>
+      <w:pPr>
+        <w:pStyle w:val="ListParagraph"/>
+        <w:numPr>
+          <w:ilvl w:val="1"/>
+          <w:numId w:val="2"/>
+        </w:numPr>
+      </w:pPr>
+      <w:r>
+        <w:t>Last key</w:t>
+      </w:r>
+    </w:p>
+    <w:p>
+      <w:pPr>
+        <w:pStyle w:val="ListParagraph"/>
+        <w:numPr>
+          <w:ilvl w:val="2"/>
+          <w:numId w:val="2"/>
+        </w:numPr>
+      </w:pPr>
+      <w:r>
+        <w:t>Performed much like first key.  The process sends a message around in a circle for each process to send the collector their last key in lexicographic order.  It then chooses the last key among this set.</w:t>
+      </w:r>
+    </w:p>
+    <w:p>
+      <w:pPr>
+        <w:pStyle w:val="ListParagraph"/>
+        <w:numPr>
+          <w:ilvl w:val="1"/>
+          <w:numId w:val="2"/>
+        </w:numPr>
+      </w:pPr>
+      <w:proofErr w:type="spellStart"/>
+      <w:r>
+        <w:t>Num_keys</w:t>
+      </w:r>
+      <w:proofErr w:type="spellEnd"/>
+    </w:p>
+    <w:p>
+      <w:pPr>
+        <w:pStyle w:val="ListParagraph"/>
+        <w:numPr>
+          <w:ilvl w:val="2"/>
+          <w:numId w:val="2"/>
+        </w:numPr>
+      </w:pPr>
+      <w:r>
+        <w:t>The receiving storage process asks every other process to send it the number of keys they currently have and then adds those numbers up.</w:t>
+      </w:r>
+    </w:p>
+    <w:p>
+      <w:pPr>
+        <w:pStyle w:val="ListParagraph"/>
+        <w:numPr>
+          <w:ilvl w:val="1"/>
+          <w:numId w:val="2"/>
+        </w:numPr>
+      </w:pPr>
+      <w:proofErr w:type="spellStart"/>
+      <w:r>
+        <w:t>Node_list</w:t>
+      </w:r>
+      <w:proofErr w:type="spellEnd"/>
+    </w:p>
+    <w:p>
+      <w:pPr>
+        <w:pStyle w:val="ListParagraph"/>
+        <w:numPr>
+          <w:ilvl w:val="2"/>
+          <w:numId w:val="2"/>
+        </w:numPr>
+      </w:pPr>
+      <w:r>
+        <w:t>The receiving process does a lookup on our table to find all of the nodes in our system in a list by ID.</w:t>
+      </w:r>
+    </w:p>
+    <w:p>
+      <w:pPr>
+        <w:pStyle w:val="ListParagraph"/>
+        <w:numPr>
+          <w:ilvl w:val="1"/>
+          <w:numId w:val="2"/>
+        </w:numPr>
+      </w:pPr>
+      <w:r>
+        <w:t>Snapshot</w:t>
+      </w:r>
+    </w:p>
+    <w:p>
+      <w:pPr>
+        <w:pStyle w:val="ListParagraph"/>
+        <w:numPr>
+          <w:ilvl w:val="2"/>
+          <w:numId w:val="2"/>
+        </w:numPr>
+      </w:pPr>
+      <w:r>
+        <w:t>Sent by the snapshot collector to every other node to signal they it wants a snapshot of the contents in its dictionary.</w:t>
+      </w:r>
+    </w:p>
+    <w:p>
+      <w:pPr>
+        <w:pStyle w:val="ListParagraph"/>
+        <w:numPr>
+          <w:ilvl w:val="1"/>
+          <w:numId w:val="2"/>
+        </w:numPr>
+      </w:pPr>
+      <w:proofErr w:type="spellStart"/>
+      <w:r>
+        <w:t>Imdying</w:t>
+      </w:r>
+      <w:proofErr w:type="spellEnd"/>
+    </w:p>
+    <w:p>
+      <w:pPr>
+        <w:pStyle w:val="ListParagraph"/>
+        <w:numPr>
+          <w:ilvl w:val="2"/>
+          <w:numId w:val="2"/>
+        </w:numPr>
+      </w:pPr>
+      <w:r>
+        <w:t>Sen</w:t>
+      </w:r>
+      <w:r>
+        <w:t xml:space="preserve">t by a node that was told to leave that reaches its way to the node that will consume its processes (the node below it in order by ID).  </w:t>
+      </w:r>
+    </w:p>
+    <w:p>
+      <w:pPr>
+        <w:pStyle w:val="ListParagraph"/>
+        <w:numPr>
+          <w:ilvl w:val="1"/>
+          <w:numId w:val="2"/>
+        </w:numPr>
+      </w:pPr>
+      <w:r>
+        <w:t>Dump</w:t>
+      </w:r>
+    </w:p>
+    <w:p>
+      <w:pPr>
+        <w:pStyle w:val="ListParagraph"/>
+        <w:numPr>
+          <w:ilvl w:val="2"/>
+          <w:numId w:val="2"/>
+        </w:numPr>
+      </w:pPr>
+      <w:r>
+        <w:t>Sent by a known dying process to a non-storage process to store the contents of its dictionary.</w:t>
+      </w:r>
+    </w:p>
+    <w:p>
+      <w:pPr>
+        <w:pStyle w:val="ListParagraph"/>
+        <w:numPr>
+          <w:ilvl w:val="1"/>
+          <w:numId w:val="2"/>
+        </w:numPr>
+      </w:pPr>
+      <w:proofErr w:type="spellStart"/>
+      <w:r>
+        <w:t>Sendbackup</w:t>
+      </w:r>
+      <w:proofErr w:type="spellEnd"/>
+    </w:p>
+    <w:p>
+      <w:pPr>
+        <w:pStyle w:val="ListParagraph"/>
+        <w:numPr>
+          <w:ilvl w:val="2"/>
+          <w:numId w:val="2"/>
+        </w:numPr>
+      </w:pPr>
+      <w:r>
+        <w:t>Received by a non-storage process to replace it’s backup dictionary with this new set</w:t>
+      </w:r>
+    </w:p>
+    <w:p>
+      <w:pPr>
+        <w:pStyle w:val="ListParagraph"/>
+        <w:numPr>
+          <w:ilvl w:val="1"/>
+          <w:numId w:val="2"/>
+        </w:numPr>
+      </w:pPr>
+      <w:proofErr w:type="spellStart"/>
+      <w:r>
+        <w:t>Makeproc</w:t>
+      </w:r>
+      <w:proofErr w:type="spellEnd"/>
+    </w:p>
+    <w:p>
+      <w:pPr>
+        <w:pStyle w:val="ListParagraph"/>
+        <w:numPr>
+          <w:ilvl w:val="2"/>
+          <w:numId w:val="2"/>
+        </w:numPr>
+      </w:pPr>
+      <w:r>
+        <w:t>Tells the node (our only non-storage process) to generate a new process with process number and dictionary</w:t>
+      </w:r>
+    </w:p>
+    <w:p>
+      <w:pPr>
+        <w:pStyle w:val="ListParagraph"/>
+        <w:numPr>
+          <w:ilvl w:val="1"/>
+          <w:numId w:val="2"/>
+        </w:numPr>
+      </w:pPr>
+      <w:proofErr w:type="spellStart"/>
+      <w:r>
+        <w:t>Erasebackup</w:t>
+      </w:r>
+      <w:proofErr w:type="spellEnd"/>
+    </w:p>
+    <w:p>
+      <w:pPr>
+        <w:pStyle w:val="ListParagraph"/>
+        <w:numPr>
+          <w:ilvl w:val="2"/>
+          <w:numId w:val="2"/>
+        </w:numPr>
+      </w:pPr>
+      <w:r>
+        <w:t xml:space="preserve">Sent by a storage process to a non-storage </w:t>
+      </w:r>
+      <w:proofErr w:type="gramStart"/>
+      <w:r>
+        <w:t>process  to</w:t>
+      </w:r>
+      <w:proofErr w:type="gramEnd"/>
+      <w:r>
+        <w:t xml:space="preserve"> erase the contents of its dictionary</w:t>
+      </w:r>
+    </w:p>
+    <w:p>
+      <w:pPr>
+        <w:pStyle w:val="ListParagraph"/>
+        <w:numPr>
+          <w:ilvl w:val="1"/>
+          <w:numId w:val="2"/>
+        </w:numPr>
+      </w:pPr>
+      <w:proofErr w:type="spellStart"/>
+      <w:r>
+        <w:t>Dict_item</w:t>
+      </w:r>
+      <w:proofErr w:type="spellEnd"/>
+    </w:p>
+    <w:p>
+      <w:pPr>
+        <w:pStyle w:val="ListParagraph"/>
+        <w:numPr>
+          <w:ilvl w:val="2"/>
+          <w:numId w:val="2"/>
+        </w:numPr>
+      </w:pPr>
+      <w:r>
+        <w:t>Sent by a process to the collector containing an item from their dictionary</w:t>
+      </w:r>
+    </w:p>
+    <w:p>
+      <w:pPr>
+        <w:pStyle w:val="ListParagraph"/>
+        <w:numPr>
+          <w:ilvl w:val="1"/>
+          <w:numId w:val="2"/>
+        </w:numPr>
+      </w:pPr>
+      <w:r>
+        <w:t>Complete</w:t>
+      </w:r>
+    </w:p>
+    <w:p>
+      <w:pPr>
+        <w:pStyle w:val="ListParagraph"/>
+        <w:numPr>
+          <w:ilvl w:val="2"/>
+          <w:numId w:val="2"/>
+        </w:numPr>
+      </w:pPr>
+      <w:r>
+        <w:t>Sent by a storage process when the contents of its dictionary have been completely flushed to the collector process.</w:t>
+      </w:r>
+    </w:p>
+    <w:p/>
+    <w:p/>
+    <w:p>
+      <w:pPr>
+        <w:pStyle w:val="ListParagraph"/>
+        <w:numPr>
+          <w:ilvl w:val="0"/>
+          <w:numId w:val="2"/>
+        </w:numPr>
+      </w:pPr>
+      <w:r>
+        <w:t>General Principles of the Algorithm</w:t>
+      </w:r>
+    </w:p>
+    <w:p>
+      <w:pPr>
+        <w:pStyle w:val="ListParagraph"/>
+        <w:numPr>
+          <w:ilvl w:val="1"/>
+          <w:numId w:val="2"/>
+        </w:numPr>
+      </w:pPr>
+      <w:r>
+        <w:t>Maintains local manage of data</w:t>
+      </w:r>
+    </w:p>
+    <w:p>
+      <w:pPr>
+        <w:pStyle w:val="ListParagraph"/>
+        <w:numPr>
+          <w:ilvl w:val="2"/>
+          <w:numId w:val="2"/>
+        </w:numPr>
+      </w:pPr>
+      <w:proofErr w:type="gramStart"/>
+      <w:r>
+        <w:t>nodes</w:t>
+      </w:r>
+      <w:proofErr w:type="gramEnd"/>
+      <w:r>
+        <w:t xml:space="preserve"> that die send their processes to a neighboring node that already contains a backup of the processes’ data</w:t>
+      </w:r>
+    </w:p>
+    <w:p>
+      <w:pPr>
+        <w:pStyle w:val="ListParagraph"/>
+        <w:numPr>
+          <w:ilvl w:val="1"/>
+          <w:numId w:val="2"/>
+        </w:numPr>
+      </w:pPr>
+      <w:r>
+        <w:t>Keeps messages small</w:t>
+      </w:r>
+    </w:p>
+    <w:p>
+      <w:pPr>
+        <w:pStyle w:val="ListParagraph"/>
+        <w:numPr>
+          <w:ilvl w:val="2"/>
+          <w:numId w:val="2"/>
+        </w:numPr>
+      </w:pPr>
+      <w:proofErr w:type="gramStart"/>
+      <w:r>
+        <w:t>entire</w:t>
+      </w:r>
+      <w:proofErr w:type="gramEnd"/>
+      <w:r>
+        <w:t xml:space="preserve"> dictionaries are never sent, which could overflow the </w:t>
+      </w:r>
+      <w:proofErr w:type="spellStart"/>
+      <w:r>
+        <w:t>erlang</w:t>
+      </w:r>
+      <w:proofErr w:type="spellEnd"/>
+      <w:r>
+        <w:t xml:space="preserve"> messaging size</w:t>
+      </w:r>
+    </w:p>
+    <w:p>
+      <w:pPr>
+        <w:pStyle w:val="ListParagraph"/>
+        <w:numPr>
+          <w:ilvl w:val="1"/>
+          <w:numId w:val="2"/>
+        </w:numPr>
+      </w:pPr>
+      <w:r>
+        <w:t>Fast message passing</w:t>
+      </w:r>
+    </w:p>
+    <w:p>
+      <w:pPr>
+        <w:pStyle w:val="ListParagraph"/>
+        <w:numPr>
+          <w:ilvl w:val="2"/>
+          <w:numId w:val="2"/>
+        </w:numPr>
+      </w:pPr>
+      <w:r>
+        <w:t xml:space="preserve">Based on the communication rules of the chord protocol, we send messages in the fast manner </w:t>
+      </w:r>
+      <w:proofErr w:type="spellStart"/>
+      <w:r>
+        <w:t>possibles</w:t>
+      </w:r>
+      <w:proofErr w:type="spellEnd"/>
+      <w:r>
+        <w:t>, always taking the largest leap possible when forwarding messages without passing the intended node</w:t>
+      </w:r>
+    </w:p>
+    <w:p>
+      <w:pPr>
+        <w:pStyle w:val="ListParagraph"/>
+        <w:numPr>
+          <w:ilvl w:val="1"/>
+          <w:numId w:val="2"/>
+        </w:numPr>
+      </w:pPr>
+      <w:r>
+        <w:t>No redundant copies or processes</w:t>
+      </w:r>
+    </w:p>
+    <w:p>
+      <w:pPr>
+        <w:pStyle w:val="ListParagraph"/>
+        <w:numPr>
+          <w:ilvl w:val="2"/>
+          <w:numId w:val="2"/>
+        </w:numPr>
+      </w:pPr>
+      <w:r>
+        <w:t>Based on the requirements of the assignment, we keep only one copy of a storage processes’ data and maintain as few non-storage processes as possible so message handling can easily find the correct recipient</w:t>
+      </w:r>
+    </w:p>
+    <w:p/>
     <w:p/>
     <w:sectPr>
       <w:pgSz w:w="12240" w:h="15840"/>
@@ -202,7 +818,7 @@
   <w:abstractNum w:abstractNumId="0">
     <w:nsid w:val="06ED6D6C"/>
     <w:multiLevelType w:val="hybridMultilevel"/>
-    <w:tmpl w:val="4A10BF9E"/>
+    <w:tmpl w:val="8B0495F4"/>
     <w:lvl w:ilvl="0" w:tplc="04090001">
       <w:start w:val="1"/>
       <w:numFmt w:val="bullet"/>

</xml_diff>